<commit_message>
hw4 only 10. left
</commit_message>
<xml_diff>
--- a/hw4/HW_4_111060005.docx
+++ b/hw4/HW_4_111060005.docx
@@ -402,25 +402,19 @@
         <w:rPr>
           <w:rFonts w:hint="eastAsia"/>
         </w:rPr>
-        <w:t xml:space="preserve">. Fail to comply with the </w:t>
+        <w:t xml:space="preserve">. Fail to comply with the aforementioned format (file name, header, problem, answer, problem, </w:t>
       </w:r>
       <w:proofErr w:type="gramStart"/>
       <w:r>
         <w:rPr>
           <w:rFonts w:hint="eastAsia"/>
         </w:rPr>
-        <w:t>aforementioned format</w:t>
+        <w:t>answer,</w:t>
+      </w:r>
+      <w:r>
+        <w:t>…</w:t>
       </w:r>
       <w:proofErr w:type="gramEnd"/>
-      <w:r>
-        <w:rPr>
-          <w:rFonts w:hint="eastAsia"/>
-        </w:rPr>
-        <w:t xml:space="preserve"> (file name, header, problem, answer, problem, answer,</w:t>
-      </w:r>
-      <w:r>
-        <w:t>…</w:t>
-      </w:r>
       <w:r>
         <w:rPr>
           <w:rFonts w:hint="eastAsia"/>
@@ -948,10 +942,10 @@
             <v:path o:extrusionok="f" gradientshapeok="t" o:connecttype="rect"/>
             <o:lock v:ext="edit" aspectratio="t"/>
           </v:shapetype>
-          <v:shape id="_x0000_i1034" type="#_x0000_t75" style="width:415.5pt;height:179.25pt" o:ole="">
+          <v:shape id="_x0000_i1025" type="#_x0000_t75" style="width:415.5pt;height:179pt" o:ole="">
             <v:imagedata r:id="rId7" o:title=""/>
           </v:shape>
-          <o:OLEObject Type="Embed" ProgID="Visio.Drawing.11" ShapeID="_x0000_i1034" DrawAspect="Content" ObjectID="_1777150846" r:id="rId8"/>
+          <o:OLEObject Type="Embed" ProgID="Visio.Drawing.11" ShapeID="_x0000_i1025" DrawAspect="Content" ObjectID="_1777252342" r:id="rId8"/>
         </w:object>
       </w:r>
     </w:p>
@@ -1202,13 +1196,7 @@
         </w:drawing>
       </w:r>
     </w:p>
-    <w:p>
-      <w:pPr>
-        <w:rPr>
-          <w:rFonts w:hint="eastAsia"/>
-        </w:rPr>
-      </w:pPr>
-    </w:p>
+    <w:p/>
     <w:p>
       <w:r>
         <w:t>(d)</w:t>
@@ -1269,13 +1257,7 @@
         </w:drawing>
       </w:r>
     </w:p>
-    <w:p>
-      <w:pPr>
-        <w:rPr>
-          <w:rFonts w:hint="eastAsia"/>
-        </w:rPr>
-      </w:pPr>
-    </w:p>
+    <w:p/>
     <w:p>
       <w:r>
         <w:t>(e)</w:t>
@@ -1457,10 +1439,10 @@
       </w:pPr>
       <w:r>
         <w:object w:dxaOrig="3982" w:dyaOrig="2720" w14:anchorId="64409134">
-          <v:shape id="_x0000_i1026" type="#_x0000_t75" style="width:201.75pt;height:137.25pt" o:ole="">
+          <v:shape id="_x0000_i1026" type="#_x0000_t75" style="width:201.5pt;height:137pt" o:ole="">
             <v:imagedata r:id="rId12" o:title=""/>
           </v:shape>
-          <o:OLEObject Type="Embed" ProgID="Visio.Drawing.11" ShapeID="_x0000_i1026" DrawAspect="Content" ObjectID="_1777150847" r:id="rId13"/>
+          <o:OLEObject Type="Embed" ProgID="Visio.Drawing.11" ShapeID="_x0000_i1026" DrawAspect="Content" ObjectID="_1777252343" r:id="rId13"/>
         </w:object>
       </w:r>
     </w:p>
@@ -1926,9 +1908,6 @@
       <w:pPr>
         <w:pStyle w:val="a8"/>
         <w:ind w:leftChars="0" w:left="360"/>
-        <w:rPr>
-          <w:rFonts w:hint="eastAsia"/>
-        </w:rPr>
       </w:pPr>
     </w:p>
     <w:p>
@@ -1983,11 +1962,6 @@
       </w:r>
     </w:p>
     <w:p>
-      <w:pPr>
-        <w:rPr>
-          <w:rFonts w:hint="eastAsia"/>
-        </w:rPr>
-      </w:pPr>
       <w:r>
         <w:rPr>
           <w:rFonts w:hint="eastAsia"/>
@@ -2022,19 +1996,7 @@
           <w:rPr>
             <w:rFonts w:ascii="Cambria Math" w:hAnsi="Cambria Math"/>
           </w:rPr>
-          <m:t>id-(d-</m:t>
-        </m:r>
-        <m:r>
-          <w:rPr>
-            <w:rFonts w:ascii="Cambria Math" w:hAnsi="Cambria Math"/>
-          </w:rPr>
-          <m:t>1</m:t>
-        </m:r>
-        <m:r>
-          <w:rPr>
-            <w:rFonts w:ascii="Cambria Math" w:hAnsi="Cambria Math"/>
-          </w:rPr>
-          <m:t>)</m:t>
+          <m:t>id-(d-1)</m:t>
         </m:r>
       </m:oMath>
       <w:r>
@@ -2083,13 +2045,7 @@
           <w:rPr>
             <w:rFonts w:ascii="Cambria Math" w:hAnsi="Cambria Math"/>
           </w:rPr>
-          <m:t>id</m:t>
-        </m:r>
-        <m:r>
-          <w:rPr>
-            <w:rFonts w:ascii="Cambria Math" w:hAnsi="Cambria Math"/>
-          </w:rPr>
-          <m:t>+1</m:t>
+          <m:t>id+1</m:t>
         </m:r>
       </m:oMath>
       <w:r>
@@ -2148,13 +2104,7 @@
       </w:r>
     </w:p>
     <w:p/>
-    <w:p>
-      <w:pPr>
-        <w:rPr>
-          <w:rFonts w:hint="eastAsia"/>
-        </w:rPr>
-      </w:pPr>
-    </w:p>
+    <w:p/>
     <w:p>
       <w:pPr>
         <w:pStyle w:val="a8"/>
@@ -2181,10 +2131,10 @@
       </w:pPr>
       <w:r>
         <w:object w:dxaOrig="10980" w:dyaOrig="4785" w14:anchorId="1C0F6CC8">
-          <v:shape id="_x0000_i1027" type="#_x0000_t75" style="width:468pt;height:201.75pt" o:ole="">
+          <v:shape id="_x0000_i1027" type="#_x0000_t75" style="width:467.5pt;height:201.5pt" o:ole="">
             <v:imagedata r:id="rId15" o:title=""/>
           </v:shape>
-          <o:OLEObject Type="Embed" ProgID="Visio.Drawing.11" ShapeID="_x0000_i1027" DrawAspect="Content" ObjectID="_1777150848" r:id="rId16"/>
+          <o:OLEObject Type="Embed" ProgID="Visio.Drawing.11" ShapeID="_x0000_i1027" DrawAspect="Content" ObjectID="_1777252344" r:id="rId16"/>
         </w:object>
       </w:r>
     </w:p>
@@ -2685,11 +2635,6 @@
       </w:r>
     </w:p>
     <w:p>
-      <w:pPr>
-        <w:rPr>
-          <w:rFonts w:hint="eastAsia"/>
-        </w:rPr>
-      </w:pPr>
       <w:r>
         <w:rPr>
           <w:noProof/>
@@ -2799,18 +2744,13 @@
       </w:r>
     </w:p>
     <w:p>
-      <w:pPr>
-        <w:rPr>
-          <w:rFonts w:hint="eastAsia"/>
-        </w:rPr>
-      </w:pPr>
       <w:r>
         <w:rPr>
           <w:rFonts w:hint="eastAsia"/>
           <w:noProof/>
         </w:rPr>
         <w:drawing>
-          <wp:inline distT="0" distB="0" distL="0" distR="0" wp14:anchorId="67807929" wp14:editId="048157A1">
+          <wp:inline distT="0" distB="0" distL="0" distR="0" wp14:anchorId="67807929" wp14:editId="00C5EE49">
             <wp:extent cx="6188710" cy="3912870"/>
             <wp:effectExtent l="0" t="0" r="2540" b="0"/>
             <wp:docPr id="118874585" name="圖片 12" descr="一張含有 圖表, 樣式 的圖片&#10;&#10;自動產生的描述"/>
@@ -2860,7 +2800,7 @@
         </w:rPr>
         <w:lastRenderedPageBreak/>
         <w:drawing>
-          <wp:inline distT="0" distB="0" distL="0" distR="0" wp14:anchorId="7F14B6DA" wp14:editId="3009D6C7">
+          <wp:inline distT="0" distB="0" distL="0" distR="0" wp14:anchorId="7F14B6DA" wp14:editId="3C8977CE">
             <wp:extent cx="6188710" cy="4107815"/>
             <wp:effectExtent l="0" t="0" r="2540" b="6985"/>
             <wp:docPr id="391654449" name="圖片 13" descr="一張含有 圖表, 行, 樣式 的圖片&#10;&#10;自動產生的描述"/>
@@ -2903,20 +2843,15 @@
       </w:r>
     </w:p>
     <w:p>
-      <w:pPr>
-        <w:rPr>
-          <w:rFonts w:hint="eastAsia"/>
-        </w:rPr>
-      </w:pPr>
       <w:r>
         <w:rPr>
           <w:rFonts w:hint="eastAsia"/>
           <w:noProof/>
         </w:rPr>
         <w:drawing>
-          <wp:inline distT="0" distB="0" distL="0" distR="0" wp14:anchorId="2C0088F5" wp14:editId="26CD60DD">
-            <wp:extent cx="5229225" cy="4643848"/>
-            <wp:effectExtent l="0" t="0" r="0" b="4445"/>
+          <wp:inline distT="0" distB="0" distL="0" distR="0" wp14:anchorId="2C0088F5" wp14:editId="66970072">
+            <wp:extent cx="4991100" cy="4432380"/>
+            <wp:effectExtent l="0" t="0" r="0" b="6350"/>
             <wp:docPr id="1902134873" name="圖片 15" descr="一張含有 圖表, 行, 樣式 的圖片&#10;&#10;自動產生的描述"/>
             <wp:cNvGraphicFramePr>
               <a:graphicFrameLocks xmlns:a="http://schemas.openxmlformats.org/drawingml/2006/main" noChangeAspect="1"/>
@@ -2943,7 +2878,7 @@
                   <pic:spPr>
                     <a:xfrm>
                       <a:off x="0" y="0"/>
-                      <a:ext cx="5243019" cy="4656098"/>
+                      <a:ext cx="5005197" cy="4444899"/>
                     </a:xfrm>
                     <a:prstGeom prst="rect">
                       <a:avLst/>
@@ -3017,13 +2952,7 @@
         </w:drawing>
       </w:r>
     </w:p>
-    <w:p>
-      <w:pPr>
-        <w:rPr>
-          <w:rFonts w:hint="eastAsia"/>
-        </w:rPr>
-      </w:pPr>
-    </w:p>
+    <w:p/>
     <w:p/>
     <w:p>
       <w:pPr>
@@ -3033,38 +2962,20 @@
           <w:numId w:val="1"/>
         </w:numPr>
         <w:ind w:leftChars="0"/>
-        <w:rPr>
-          <w:color w:val="0070C0"/>
-        </w:rPr>
-      </w:pPr>
-      <w:r>
-        <w:rPr>
-          <w:color w:val="0070C0"/>
-        </w:rPr>
+      </w:pPr>
+      <w:r>
         <w:t>(</w:t>
       </w:r>
       <w:r>
-        <w:rPr>
-          <w:color w:val="0070C0"/>
-        </w:rPr>
         <w:t>1</w:t>
       </w:r>
       <w:r>
-        <w:rPr>
-          <w:color w:val="0070C0"/>
-        </w:rPr>
         <w:t>0</w:t>
       </w:r>
       <w:r>
-        <w:rPr>
-          <w:color w:val="0070C0"/>
-        </w:rPr>
         <w:t xml:space="preserve">%) </w:t>
       </w:r>
       <w:r>
-        <w:rPr>
-          <w:color w:val="0070C0"/>
-        </w:rPr>
         <w:t>Binary Search Tree</w:t>
       </w:r>
     </w:p>
@@ -3270,14 +3181,217 @@
       </w:r>
     </w:p>
     <w:p>
+      <w:pPr>
+        <w:rPr>
+          <w:rFonts w:hint="eastAsia"/>
+        </w:rPr>
+      </w:pPr>
       <w:r>
         <w:rPr>
           <w:rFonts w:hint="eastAsia"/>
         </w:rPr>
         <w:t>(a)</w:t>
       </w:r>
-    </w:p>
-    <w:p/>
+      <w:r>
+        <w:rPr>
+          <w:rFonts w:hint="eastAsia"/>
+        </w:rPr>
+        <w:t xml:space="preserve"> </w:t>
+      </w:r>
+      <w:r>
+        <w:t>number of different binary tree</w:t>
+      </w:r>
+      <w:r>
+        <w:rPr>
+          <w:rFonts w:hint="eastAsia"/>
+        </w:rPr>
+        <w:t xml:space="preserve"> </w:t>
+      </w:r>
+      <m:oMath>
+        <m:r>
+          <w:rPr>
+            <w:rFonts w:ascii="Cambria Math" w:hAnsi="Cambria Math"/>
+          </w:rPr>
+          <m:t>=</m:t>
+        </m:r>
+        <m:f>
+          <m:fPr>
+            <m:ctrlPr>
+              <w:rPr>
+                <w:rFonts w:ascii="Cambria Math" w:hAnsi="Cambria Math"/>
+                <w:i/>
+              </w:rPr>
+            </m:ctrlPr>
+          </m:fPr>
+          <m:num>
+            <m:r>
+              <w:rPr>
+                <w:rFonts w:ascii="Cambria Math" w:hAnsi="Cambria Math"/>
+              </w:rPr>
+              <m:t>1</m:t>
+            </m:r>
+          </m:num>
+          <m:den>
+            <m:r>
+              <w:rPr>
+                <w:rFonts w:ascii="Cambria Math" w:hAnsi="Cambria Math"/>
+              </w:rPr>
+              <m:t>n+1</m:t>
+            </m:r>
+          </m:den>
+        </m:f>
+        <m:sSubSup>
+          <m:sSubSupPr>
+            <m:ctrlPr>
+              <w:rPr>
+                <w:rFonts w:ascii="Cambria Math" w:hAnsi="Cambria Math"/>
+                <w:i/>
+              </w:rPr>
+            </m:ctrlPr>
+          </m:sSubSupPr>
+          <m:e>
+            <m:r>
+              <w:rPr>
+                <w:rFonts w:ascii="Cambria Math" w:hAnsi="Cambria Math"/>
+              </w:rPr>
+              <m:t>C</m:t>
+            </m:r>
+          </m:e>
+          <m:sub>
+            <m:r>
+              <w:rPr>
+                <w:rFonts w:ascii="Cambria Math" w:hAnsi="Cambria Math"/>
+              </w:rPr>
+              <m:t>n</m:t>
+            </m:r>
+          </m:sub>
+          <m:sup>
+            <m:r>
+              <w:rPr>
+                <w:rFonts w:ascii="Cambria Math" w:hAnsi="Cambria Math"/>
+              </w:rPr>
+              <m:t>2n</m:t>
+            </m:r>
+          </m:sup>
+        </m:sSubSup>
+        <m:r>
+          <w:rPr>
+            <w:rFonts w:ascii="Cambria Math" w:hAnsi="Cambria Math"/>
+          </w:rPr>
+          <m:t xml:space="preserve"> </m:t>
+        </m:r>
+        <m:sSub>
+          <m:sSubPr>
+            <m:ctrlPr>
+              <w:rPr>
+                <w:rFonts w:ascii="Cambria Math" w:hAnsi="Cambria Math"/>
+                <w:i/>
+              </w:rPr>
+            </m:ctrlPr>
+          </m:sSubPr>
+          <m:e>
+            <m:r>
+              <w:rPr>
+                <w:rFonts w:ascii="Cambria Math" w:hAnsi="Cambria Math"/>
+              </w:rPr>
+              <m:t>|</m:t>
+            </m:r>
+          </m:e>
+          <m:sub>
+            <m:r>
+              <w:rPr>
+                <w:rFonts w:ascii="Cambria Math" w:hAnsi="Cambria Math"/>
+              </w:rPr>
+              <m:t>n=3</m:t>
+            </m:r>
+          </m:sub>
+        </m:sSub>
+        <m:r>
+          <w:rPr>
+            <w:rFonts w:ascii="Cambria Math" w:hAnsi="Cambria Math"/>
+          </w:rPr>
+          <m:t>=</m:t>
+        </m:r>
+        <m:f>
+          <m:fPr>
+            <m:ctrlPr>
+              <w:rPr>
+                <w:rFonts w:ascii="Cambria Math" w:hAnsi="Cambria Math"/>
+                <w:i/>
+              </w:rPr>
+            </m:ctrlPr>
+          </m:fPr>
+          <m:num>
+            <m:r>
+              <w:rPr>
+                <w:rFonts w:ascii="Cambria Math" w:hAnsi="Cambria Math"/>
+              </w:rPr>
+              <m:t>1</m:t>
+            </m:r>
+          </m:num>
+          <m:den>
+            <m:r>
+              <w:rPr>
+                <w:rFonts w:ascii="Cambria Math" w:hAnsi="Cambria Math"/>
+              </w:rPr>
+              <m:t>3</m:t>
+            </m:r>
+            <m:r>
+              <w:rPr>
+                <w:rFonts w:ascii="Cambria Math" w:hAnsi="Cambria Math"/>
+              </w:rPr>
+              <m:t>+1</m:t>
+            </m:r>
+          </m:den>
+        </m:f>
+        <m:sSubSup>
+          <m:sSubSupPr>
+            <m:ctrlPr>
+              <w:rPr>
+                <w:rFonts w:ascii="Cambria Math" w:hAnsi="Cambria Math"/>
+                <w:i/>
+              </w:rPr>
+            </m:ctrlPr>
+          </m:sSubSupPr>
+          <m:e>
+            <m:r>
+              <w:rPr>
+                <w:rFonts w:ascii="Cambria Math" w:hAnsi="Cambria Math"/>
+              </w:rPr>
+              <m:t>C</m:t>
+            </m:r>
+          </m:e>
+          <m:sub>
+            <m:r>
+              <w:rPr>
+                <w:rFonts w:ascii="Cambria Math" w:hAnsi="Cambria Math"/>
+              </w:rPr>
+              <m:t>3</m:t>
+            </m:r>
+          </m:sub>
+          <m:sup>
+            <m:r>
+              <w:rPr>
+                <w:rFonts w:ascii="Cambria Math" w:hAnsi="Cambria Math"/>
+              </w:rPr>
+              <m:t>6</m:t>
+            </m:r>
+          </m:sup>
+        </m:sSubSup>
+        <m:r>
+          <w:rPr>
+            <w:rFonts w:ascii="Cambria Math" w:hAnsi="Cambria Math"/>
+          </w:rPr>
+          <m:t>=</m:t>
+        </m:r>
+        <m:r>
+          <w:rPr>
+            <w:rFonts w:ascii="Cambria Math" w:hAnsi="Cambria Math"/>
+          </w:rPr>
+          <m:t>5</m:t>
+        </m:r>
+      </m:oMath>
+    </w:p>
     <w:p>
       <w:r>
         <w:rPr>
@@ -3286,189 +3400,16 @@
         <w:t>(b)</w:t>
       </w:r>
     </w:p>
-    <w:p/>
-    <w:p>
-      <w:r>
-        <w:rPr>
-          <w:rFonts w:hint="eastAsia"/>
-        </w:rPr>
-        <w:t>(c)</w:t>
-      </w:r>
-    </w:p>
-    <w:p/>
-    <w:p>
-      <w:r>
-        <w:rPr>
-          <w:rFonts w:hint="eastAsia"/>
-        </w:rPr>
-        <w:t>(d)</w:t>
-      </w:r>
-    </w:p>
-    <w:p/>
-    <w:p>
-      <w:r>
-        <w:rPr>
-          <w:rFonts w:hint="eastAsia"/>
-        </w:rPr>
-        <w:t>(e)</w:t>
-      </w:r>
-    </w:p>
-    <w:p/>
-    <w:p>
-      <w:pPr>
-        <w:rPr>
-          <w:rFonts w:hint="eastAsia"/>
-        </w:rPr>
-      </w:pPr>
-    </w:p>
-    <w:p>
-      <w:pPr>
-        <w:pStyle w:val="a8"/>
-        <w:numPr>
-          <w:ilvl w:val="0"/>
-          <w:numId w:val="1"/>
-        </w:numPr>
-        <w:ind w:leftChars="0"/>
-      </w:pPr>
-      <w:r>
-        <w:t>(</w:t>
-      </w:r>
-      <w:r>
-        <w:t>10</w:t>
-      </w:r>
-      <w:r>
-        <w:t xml:space="preserve">%) </w:t>
-      </w:r>
-      <w:r>
-        <w:t>A</w:t>
-      </w:r>
-      <w:r>
-        <w:t>n</w:t>
-      </w:r>
-      <w:r>
-        <w:t xml:space="preserve"> 8-run with total of 25 numbers are to be merged using Winner tree and Loser tree</w:t>
-      </w:r>
-      <w:r>
-        <w:t>, respectively</w:t>
-      </w:r>
-      <w:r>
-        <w:t>. The numbers of the 8 runs are shown below. The first numbers fr</w:t>
-      </w:r>
-      <w:r>
-        <w:t>o</w:t>
-      </w:r>
-      <w:r>
-        <w:t>m each of the 8 runs have been placed in the leaf nodes of the tree as shown.</w:t>
-      </w:r>
-      <w:r>
-        <w:t xml:space="preserve"> Then these eight numbers enter the tournament to get the overall winner.</w:t>
-      </w:r>
-    </w:p>
-    <w:p>
-      <w:pPr>
-        <w:pStyle w:val="a8"/>
-        <w:ind w:leftChars="0" w:left="360"/>
-      </w:pPr>
-      <w:r>
-        <w:object w:dxaOrig="14370" w:dyaOrig="11460" w14:anchorId="16CCF5EC">
-          <v:shape id="_x0000_i1028" type="#_x0000_t75" style="width:331.5pt;height:258.75pt" o:ole="">
-            <v:imagedata r:id="rId23" o:title=""/>
-          </v:shape>
-          <o:OLEObject Type="Embed" ProgID="Visio.Drawing.11" ShapeID="_x0000_i1028" DrawAspect="Content" ObjectID="_1777150849" r:id="rId24"/>
-        </w:object>
-      </w:r>
-    </w:p>
-    <w:p>
-      <w:pPr>
-        <w:pStyle w:val="a8"/>
-        <w:numPr>
-          <w:ilvl w:val="0"/>
-          <w:numId w:val="4"/>
-        </w:numPr>
-        <w:ind w:leftChars="0"/>
-      </w:pPr>
-      <w:r>
-        <w:t xml:space="preserve">Draw </w:t>
-      </w:r>
-      <w:r>
-        <w:t>the</w:t>
-      </w:r>
-      <w:r>
-        <w:t xml:space="preserve"> winner tree and indicate the overall winner of </w:t>
-      </w:r>
-      <w:r>
-        <w:rPr>
-          <w:color w:val="FF0000"/>
-        </w:rPr>
-        <w:t>this tournament</w:t>
-      </w:r>
-      <w:r>
-        <w:t>.</w:t>
-      </w:r>
-    </w:p>
-    <w:p>
-      <w:pPr>
-        <w:pStyle w:val="a8"/>
-        <w:numPr>
-          <w:ilvl w:val="0"/>
-          <w:numId w:val="4"/>
-        </w:numPr>
-        <w:ind w:leftChars="0"/>
-      </w:pPr>
-      <w:r>
-        <w:t xml:space="preserve">Draw </w:t>
-      </w:r>
-      <w:r>
-        <w:t>the</w:t>
-      </w:r>
-      <w:r>
-        <w:t xml:space="preserve"> loser tree and indicate (draw) the overall winner of </w:t>
-      </w:r>
-      <w:r>
-        <w:rPr>
-          <w:color w:val="FF0000"/>
-        </w:rPr>
-        <w:t>this tournament</w:t>
-      </w:r>
-      <w:r>
-        <w:t>.</w:t>
-      </w:r>
-    </w:p>
-    <w:p>
-      <w:pPr>
-        <w:rPr>
-          <w:color w:val="FF0000"/>
-        </w:rPr>
-      </w:pPr>
-      <w:r>
-        <w:rPr>
-          <w:rFonts w:hint="eastAsia"/>
-          <w:color w:val="FF0000"/>
-        </w:rPr>
-        <w:t>Sol:</w:t>
-      </w:r>
-    </w:p>
-    <w:p>
-      <w:r>
-        <w:t>(a)</w:t>
-      </w:r>
-    </w:p>
-    <w:p>
-      <w:pPr>
-        <w:rPr>
-          <w:color w:val="FF0000"/>
-        </w:rPr>
-      </w:pPr>
+    <w:p>
       <w:r>
         <w:rPr>
           <w:noProof/>
-          <w:color w:val="FF0000"/>
         </w:rPr>
         <w:drawing>
-          <wp:inline distT="0" distB="0" distL="0" distR="0" wp14:anchorId="4C7B6EA8" wp14:editId="171A682B">
-            <wp:extent cx="3544894" cy="2771775"/>
+          <wp:inline distT="0" distB="0" distL="0" distR="0" wp14:anchorId="6BEA3DDE" wp14:editId="5E3D4233">
+            <wp:extent cx="1504950" cy="1696119"/>
             <wp:effectExtent l="0" t="0" r="0" b="0"/>
-            <wp:docPr id="352433543" name="圖片 2" descr="一張含有 文字, 圖表, 螢幕擷取畫面, 行 的圖片&#10;&#10;自動產生的描述"/>
+            <wp:docPr id="223196376" name="圖片 1" descr="一張含有 圖表, 行, 工程製圖 的圖片&#10;&#10;自動產生的描述"/>
             <wp:cNvGraphicFramePr>
               <a:graphicFrameLocks xmlns:a="http://schemas.openxmlformats.org/drawingml/2006/main" noChangeAspect="1"/>
             </wp:cNvGraphicFramePr>
@@ -3476,24 +3417,81 @@
               <a:graphicData uri="http://schemas.openxmlformats.org/drawingml/2006/picture">
                 <pic:pic xmlns:pic="http://schemas.openxmlformats.org/drawingml/2006/picture">
                   <pic:nvPicPr>
-                    <pic:cNvPr id="352433543" name="圖片 2" descr="一張含有 文字, 圖表, 螢幕擷取畫面, 行 的圖片&#10;&#10;自動產生的描述"/>
+                    <pic:cNvPr id="223196376" name="圖片 1" descr="一張含有 圖表, 行, 工程製圖 的圖片&#10;&#10;自動產生的描述"/>
                     <pic:cNvPicPr/>
                   </pic:nvPicPr>
-                  <pic:blipFill rotWithShape="1">
-                    <a:blip r:embed="rId25" cstate="print">
+                  <pic:blipFill>
+                    <a:blip r:embed="rId23" cstate="print">
                       <a:extLst>
                         <a:ext uri="{28A0092B-C50C-407E-A947-70E740481C1C}">
                           <a14:useLocalDpi xmlns:a14="http://schemas.microsoft.com/office/drawing/2010/main" val="0"/>
                         </a:ext>
                       </a:extLst>
                     </a:blip>
-                    <a:srcRect l="2155" t="8843" r="2576" b="1990"/>
+                    <a:stretch>
+                      <a:fillRect/>
+                    </a:stretch>
+                  </pic:blipFill>
+                  <pic:spPr>
+                    <a:xfrm>
+                      <a:off x="0" y="0"/>
+                      <a:ext cx="1513819" cy="1706114"/>
+                    </a:xfrm>
+                    <a:prstGeom prst="rect">
+                      <a:avLst/>
+                    </a:prstGeom>
+                  </pic:spPr>
+                </pic:pic>
+              </a:graphicData>
+            </a:graphic>
+          </wp:inline>
+        </w:drawing>
+      </w:r>
+    </w:p>
+    <w:p>
+      <w:r>
+        <w:rPr>
+          <w:rFonts w:hint="eastAsia"/>
+        </w:rPr>
+        <w:lastRenderedPageBreak/>
+        <w:t>(c)</w:t>
+      </w:r>
+    </w:p>
+    <w:p>
+      <w:r>
+        <w:rPr>
+          <w:noProof/>
+        </w:rPr>
+        <w:drawing>
+          <wp:inline distT="0" distB="0" distL="0" distR="0" wp14:anchorId="65CC52F5" wp14:editId="18896892">
+            <wp:extent cx="1429726" cy="1454150"/>
+            <wp:effectExtent l="0" t="0" r="0" b="0"/>
+            <wp:docPr id="1514956773" name="圖片 2" descr="一張含有 圓形, 圖表, 行 的圖片&#10;&#10;自動產生的描述"/>
+            <wp:cNvGraphicFramePr>
+              <a:graphicFrameLocks xmlns:a="http://schemas.openxmlformats.org/drawingml/2006/main" noChangeAspect="1"/>
+            </wp:cNvGraphicFramePr>
+            <a:graphic xmlns:a="http://schemas.openxmlformats.org/drawingml/2006/main">
+              <a:graphicData uri="http://schemas.openxmlformats.org/drawingml/2006/picture">
+                <pic:pic xmlns:pic="http://schemas.openxmlformats.org/drawingml/2006/picture">
+                  <pic:nvPicPr>
+                    <pic:cNvPr id="1514956773" name="圖片 2" descr="一張含有 圓形, 圖表, 行 的圖片&#10;&#10;自動產生的描述"/>
+                    <pic:cNvPicPr/>
+                  </pic:nvPicPr>
+                  <pic:blipFill rotWithShape="1">
+                    <a:blip r:embed="rId24" cstate="print">
+                      <a:extLst>
+                        <a:ext uri="{28A0092B-C50C-407E-A947-70E740481C1C}">
+                          <a14:useLocalDpi xmlns:a14="http://schemas.microsoft.com/office/drawing/2010/main" val="0"/>
+                        </a:ext>
+                      </a:extLst>
+                    </a:blip>
+                    <a:srcRect l="10364" t="5106" r="11552" b="5071"/>
                     <a:stretch/>
                   </pic:blipFill>
                   <pic:spPr bwMode="auto">
                     <a:xfrm>
                       <a:off x="0" y="0"/>
-                      <a:ext cx="3560561" cy="2784025"/>
+                      <a:ext cx="1441866" cy="1466497"/>
                     </a:xfrm>
                     <a:prstGeom prst="rect">
                       <a:avLst/>
@@ -3513,36 +3511,21 @@
           </wp:inline>
         </w:drawing>
       </w:r>
-    </w:p>
-    <w:p>
-      <w:pPr>
-        <w:rPr>
-          <w:color w:val="FF0000"/>
-        </w:rPr>
-      </w:pPr>
-    </w:p>
-    <w:p>
-      <w:r>
-        <w:lastRenderedPageBreak/>
-        <w:t>(b)</w:t>
-      </w:r>
-    </w:p>
-    <w:p>
-      <w:pPr>
-        <w:rPr>
-          <w:color w:val="FF0000"/>
-        </w:rPr>
-      </w:pPr>
+      <w:r>
+        <w:rPr>
+          <w:rFonts w:hint="eastAsia"/>
+        </w:rPr>
+        <w:t xml:space="preserve">       </w:t>
+      </w:r>
       <w:r>
         <w:rPr>
           <w:noProof/>
-          <w:color w:val="FF0000"/>
         </w:rPr>
         <w:drawing>
-          <wp:inline distT="0" distB="0" distL="0" distR="0" wp14:anchorId="552B8AB8" wp14:editId="765E34BF">
-            <wp:extent cx="3642643" cy="3095625"/>
-            <wp:effectExtent l="0" t="0" r="0" b="0"/>
-            <wp:docPr id="1209477611" name="圖片 3" descr="一張含有 文字, 圖表, 螢幕擷取畫面, 字型 的圖片&#10;&#10;自動產生的描述"/>
+          <wp:inline distT="0" distB="0" distL="0" distR="0" wp14:anchorId="7F6DDBF1" wp14:editId="2BD153D2">
+            <wp:extent cx="1174750" cy="1460500"/>
+            <wp:effectExtent l="0" t="0" r="6350" b="6350"/>
+            <wp:docPr id="1233831271" name="圖片 3" descr="一張含有 圓形, 圖表, 行 的圖片&#10;&#10;自動產生的描述"/>
             <wp:cNvGraphicFramePr>
               <a:graphicFrameLocks xmlns:a="http://schemas.openxmlformats.org/drawingml/2006/main" noChangeAspect="1"/>
             </wp:cNvGraphicFramePr>
@@ -3550,24 +3533,24 @@
               <a:graphicData uri="http://schemas.openxmlformats.org/drawingml/2006/picture">
                 <pic:pic xmlns:pic="http://schemas.openxmlformats.org/drawingml/2006/picture">
                   <pic:nvPicPr>
-                    <pic:cNvPr id="1209477611" name="圖片 3" descr="一張含有 文字, 圖表, 螢幕擷取畫面, 字型 的圖片&#10;&#10;自動產生的描述"/>
+                    <pic:cNvPr id="1233831271" name="圖片 3" descr="一張含有 圓形, 圖表, 行 的圖片&#10;&#10;自動產生的描述"/>
                     <pic:cNvPicPr/>
                   </pic:nvPicPr>
                   <pic:blipFill rotWithShape="1">
-                    <a:blip r:embed="rId26" cstate="print">
+                    <a:blip r:embed="rId25" cstate="print">
                       <a:extLst>
                         <a:ext uri="{28A0092B-C50C-407E-A947-70E740481C1C}">
                           <a14:useLocalDpi xmlns:a14="http://schemas.microsoft.com/office/drawing/2010/main" val="0"/>
                         </a:ext>
                       </a:extLst>
                     </a:blip>
-                    <a:srcRect l="769" t="1606" r="9040" b="9562"/>
+                    <a:srcRect l="1090" t="8596" r="6063" b="5065"/>
                     <a:stretch/>
                   </pic:blipFill>
                   <pic:spPr bwMode="auto">
                     <a:xfrm>
                       <a:off x="0" y="0"/>
-                      <a:ext cx="3648730" cy="3100798"/>
+                      <a:ext cx="1183667" cy="1471586"/>
                     </a:xfrm>
                     <a:prstGeom prst="rect">
                       <a:avLst/>
@@ -3591,6 +3574,488 @@
     <w:p>
       <w:pPr>
         <w:rPr>
+          <w:rFonts w:hint="eastAsia"/>
+        </w:rPr>
+      </w:pPr>
+      <w:r>
+        <w:t>I</w:t>
+      </w:r>
+      <w:r>
+        <w:rPr>
+          <w:rFonts w:hint="eastAsia"/>
+        </w:rPr>
+        <w:t>nsertion order:</w:t>
+      </w:r>
+      <w:r>
+        <w:tab/>
+      </w:r>
+      <w:r>
+        <w:tab/>
+      </w:r>
+      <w:r>
+        <w:tab/>
+      </w:r>
+      <w:r>
+        <w:rPr>
+          <w:rFonts w:hint="eastAsia"/>
+        </w:rPr>
+        <w:t xml:space="preserve">  </w:t>
+      </w:r>
+      <w:r>
+        <w:t>I</w:t>
+      </w:r>
+      <w:r>
+        <w:rPr>
+          <w:rFonts w:hint="eastAsia"/>
+        </w:rPr>
+        <w:t>nsertion order:</w:t>
+      </w:r>
+    </w:p>
+    <w:p>
+      <w:r>
+        <w:rPr>
+          <w:rFonts w:hint="eastAsia"/>
+        </w:rPr>
+        <w:t>1-&gt;2-&gt;3</w:t>
+      </w:r>
+      <w:r>
+        <w:tab/>
+      </w:r>
+      <w:r>
+        <w:tab/>
+      </w:r>
+      <w:r>
+        <w:tab/>
+      </w:r>
+      <w:r>
+        <w:tab/>
+      </w:r>
+      <w:r>
+        <w:rPr>
+          <w:rFonts w:hint="eastAsia"/>
+        </w:rPr>
+        <w:t xml:space="preserve">      3-&gt;2-&gt;1</w:t>
+      </w:r>
+    </w:p>
+    <w:p>
+      <w:pPr>
+        <w:rPr>
+          <w:rFonts w:hint="eastAsia"/>
+        </w:rPr>
+      </w:pPr>
+    </w:p>
+    <w:p>
+      <w:r>
+        <w:rPr>
+          <w:rFonts w:hint="eastAsia"/>
+        </w:rPr>
+        <w:t>(d)</w:t>
+      </w:r>
+    </w:p>
+    <w:p>
+      <w:r>
+        <w:rPr>
+          <w:noProof/>
+        </w:rPr>
+        <w:drawing>
+          <wp:inline distT="0" distB="0" distL="0" distR="0" wp14:anchorId="5D05BCC4" wp14:editId="578F1B12">
+            <wp:extent cx="2019300" cy="2729230"/>
+            <wp:effectExtent l="0" t="0" r="0" b="0"/>
+            <wp:docPr id="276226290" name="圖片 4" descr="一張含有 圖表, 行, 圓形 的圖片&#10;&#10;自動產生的描述"/>
+            <wp:cNvGraphicFramePr>
+              <a:graphicFrameLocks xmlns:a="http://schemas.openxmlformats.org/drawingml/2006/main" noChangeAspect="1"/>
+            </wp:cNvGraphicFramePr>
+            <a:graphic xmlns:a="http://schemas.openxmlformats.org/drawingml/2006/main">
+              <a:graphicData uri="http://schemas.openxmlformats.org/drawingml/2006/picture">
+                <pic:pic xmlns:pic="http://schemas.openxmlformats.org/drawingml/2006/picture">
+                  <pic:nvPicPr>
+                    <pic:cNvPr id="276226290" name="圖片 4" descr="一張含有 圖表, 行, 圓形 的圖片&#10;&#10;自動產生的描述"/>
+                    <pic:cNvPicPr/>
+                  </pic:nvPicPr>
+                  <pic:blipFill rotWithShape="1">
+                    <a:blip r:embed="rId26" cstate="print">
+                      <a:extLst>
+                        <a:ext uri="{28A0092B-C50C-407E-A947-70E740481C1C}">
+                          <a14:useLocalDpi xmlns:a14="http://schemas.microsoft.com/office/drawing/2010/main" val="0"/>
+                        </a:ext>
+                      </a:extLst>
+                    </a:blip>
+                    <a:srcRect r="6183"/>
+                    <a:stretch/>
+                  </pic:blipFill>
+                  <pic:spPr bwMode="auto">
+                    <a:xfrm>
+                      <a:off x="0" y="0"/>
+                      <a:ext cx="2033822" cy="2748858"/>
+                    </a:xfrm>
+                    <a:prstGeom prst="rect">
+                      <a:avLst/>
+                    </a:prstGeom>
+                    <a:ln>
+                      <a:noFill/>
+                    </a:ln>
+                    <a:extLst>
+                      <a:ext uri="{53640926-AAD7-44D8-BBD7-CCE9431645EC}">
+                        <a14:shadowObscured xmlns:a14="http://schemas.microsoft.com/office/drawing/2010/main"/>
+                      </a:ext>
+                    </a:extLst>
+                  </pic:spPr>
+                </pic:pic>
+              </a:graphicData>
+            </a:graphic>
+          </wp:inline>
+        </w:drawing>
+      </w:r>
+    </w:p>
+    <w:p>
+      <w:pPr>
+        <w:rPr>
+          <w:rFonts w:hint="eastAsia"/>
+        </w:rPr>
+      </w:pPr>
+    </w:p>
+    <w:p>
+      <w:r>
+        <w:rPr>
+          <w:rFonts w:hint="eastAsia"/>
+        </w:rPr>
+        <w:t>(e)</w:t>
+      </w:r>
+    </w:p>
+    <w:p>
+      <w:r>
+        <w:rPr>
+          <w:noProof/>
+        </w:rPr>
+        <w:drawing>
+          <wp:inline distT="0" distB="0" distL="0" distR="0" wp14:anchorId="47559703" wp14:editId="72421BA6">
+            <wp:extent cx="2984500" cy="2083368"/>
+            <wp:effectExtent l="0" t="0" r="6350" b="0"/>
+            <wp:docPr id="850940006" name="圖片 5" descr="一張含有 圖表, 圓形, 行, 樣式 的圖片&#10;&#10;自動產生的描述"/>
+            <wp:cNvGraphicFramePr>
+              <a:graphicFrameLocks xmlns:a="http://schemas.openxmlformats.org/drawingml/2006/main" noChangeAspect="1"/>
+            </wp:cNvGraphicFramePr>
+            <a:graphic xmlns:a="http://schemas.openxmlformats.org/drawingml/2006/main">
+              <a:graphicData uri="http://schemas.openxmlformats.org/drawingml/2006/picture">
+                <pic:pic xmlns:pic="http://schemas.openxmlformats.org/drawingml/2006/picture">
+                  <pic:nvPicPr>
+                    <pic:cNvPr id="850940006" name="圖片 5" descr="一張含有 圖表, 圓形, 行, 樣式 的圖片&#10;&#10;自動產生的描述"/>
+                    <pic:cNvPicPr/>
+                  </pic:nvPicPr>
+                  <pic:blipFill rotWithShape="1">
+                    <a:blip r:embed="rId27" cstate="print">
+                      <a:extLst>
+                        <a:ext uri="{28A0092B-C50C-407E-A947-70E740481C1C}">
+                          <a14:useLocalDpi xmlns:a14="http://schemas.microsoft.com/office/drawing/2010/main" val="0"/>
+                        </a:ext>
+                      </a:extLst>
+                    </a:blip>
+                    <a:srcRect l="3591"/>
+                    <a:stretch/>
+                  </pic:blipFill>
+                  <pic:spPr bwMode="auto">
+                    <a:xfrm>
+                      <a:off x="0" y="0"/>
+                      <a:ext cx="2990925" cy="2087853"/>
+                    </a:xfrm>
+                    <a:prstGeom prst="rect">
+                      <a:avLst/>
+                    </a:prstGeom>
+                    <a:ln>
+                      <a:noFill/>
+                    </a:ln>
+                    <a:extLst>
+                      <a:ext uri="{53640926-AAD7-44D8-BBD7-CCE9431645EC}">
+                        <a14:shadowObscured xmlns:a14="http://schemas.microsoft.com/office/drawing/2010/main"/>
+                      </a:ext>
+                    </a:extLst>
+                  </pic:spPr>
+                </pic:pic>
+              </a:graphicData>
+            </a:graphic>
+          </wp:inline>
+        </w:drawing>
+      </w:r>
+    </w:p>
+    <w:p>
+      <w:pPr>
+        <w:rPr>
+          <w:rFonts w:hint="eastAsia"/>
+        </w:rPr>
+      </w:pPr>
+    </w:p>
+    <w:p/>
+    <w:p>
+      <w:pPr>
+        <w:pStyle w:val="a8"/>
+        <w:numPr>
+          <w:ilvl w:val="0"/>
+          <w:numId w:val="1"/>
+        </w:numPr>
+        <w:ind w:leftChars="0"/>
+      </w:pPr>
+      <w:r>
+        <w:lastRenderedPageBreak/>
+        <w:t>(</w:t>
+      </w:r>
+      <w:r>
+        <w:t>10</w:t>
+      </w:r>
+      <w:r>
+        <w:t xml:space="preserve">%) </w:t>
+      </w:r>
+      <w:r>
+        <w:t>A</w:t>
+      </w:r>
+      <w:r>
+        <w:t>n</w:t>
+      </w:r>
+      <w:r>
+        <w:t xml:space="preserve"> 8-run with total of 25 numbers are to be merged using Winner tree and Loser tree</w:t>
+      </w:r>
+      <w:r>
+        <w:t>, respectively</w:t>
+      </w:r>
+      <w:r>
+        <w:t>. The numbers of the 8 runs are shown below. The first numbers fr</w:t>
+      </w:r>
+      <w:r>
+        <w:t>o</w:t>
+      </w:r>
+      <w:r>
+        <w:t>m each of the 8 runs have been placed in the leaf nodes of the tree as shown.</w:t>
+      </w:r>
+      <w:r>
+        <w:t xml:space="preserve"> Then these eight numbers enter the tournament to get the overall winner.</w:t>
+      </w:r>
+    </w:p>
+    <w:p>
+      <w:pPr>
+        <w:pStyle w:val="a8"/>
+        <w:ind w:leftChars="0" w:left="360"/>
+      </w:pPr>
+      <w:r>
+        <w:object w:dxaOrig="14370" w:dyaOrig="11460" w14:anchorId="16CCF5EC">
+          <v:shape id="_x0000_i1028" type="#_x0000_t75" style="width:331pt;height:259pt" o:ole="">
+            <v:imagedata r:id="rId28" o:title=""/>
+          </v:shape>
+          <o:OLEObject Type="Embed" ProgID="Visio.Drawing.11" ShapeID="_x0000_i1028" DrawAspect="Content" ObjectID="_1777252345" r:id="rId29"/>
+        </w:object>
+      </w:r>
+    </w:p>
+    <w:p>
+      <w:pPr>
+        <w:pStyle w:val="a8"/>
+        <w:numPr>
+          <w:ilvl w:val="0"/>
+          <w:numId w:val="4"/>
+        </w:numPr>
+        <w:ind w:leftChars="0"/>
+      </w:pPr>
+      <w:r>
+        <w:t xml:space="preserve">Draw </w:t>
+      </w:r>
+      <w:r>
+        <w:t>the</w:t>
+      </w:r>
+      <w:r>
+        <w:t xml:space="preserve"> winner tree and indicate the overall winner of </w:t>
+      </w:r>
+      <w:r>
+        <w:rPr>
+          <w:color w:val="FF0000"/>
+        </w:rPr>
+        <w:t>this tournament</w:t>
+      </w:r>
+      <w:r>
+        <w:t>.</w:t>
+      </w:r>
+    </w:p>
+    <w:p>
+      <w:pPr>
+        <w:pStyle w:val="a8"/>
+        <w:numPr>
+          <w:ilvl w:val="0"/>
+          <w:numId w:val="4"/>
+        </w:numPr>
+        <w:ind w:leftChars="0"/>
+      </w:pPr>
+      <w:r>
+        <w:t xml:space="preserve">Draw </w:t>
+      </w:r>
+      <w:r>
+        <w:t>the</w:t>
+      </w:r>
+      <w:r>
+        <w:t xml:space="preserve"> loser tree and indicate (draw) the overall winner of </w:t>
+      </w:r>
+      <w:r>
+        <w:rPr>
+          <w:color w:val="FF0000"/>
+        </w:rPr>
+        <w:t>this tournament</w:t>
+      </w:r>
+      <w:r>
+        <w:t>.</w:t>
+      </w:r>
+    </w:p>
+    <w:p>
+      <w:pPr>
+        <w:rPr>
+          <w:color w:val="FF0000"/>
+        </w:rPr>
+      </w:pPr>
+      <w:r>
+        <w:rPr>
+          <w:rFonts w:hint="eastAsia"/>
+          <w:color w:val="FF0000"/>
+        </w:rPr>
+        <w:t>Sol:</w:t>
+      </w:r>
+    </w:p>
+    <w:p>
+      <w:r>
+        <w:t>(a)</w:t>
+      </w:r>
+    </w:p>
+    <w:p>
+      <w:pPr>
+        <w:rPr>
+          <w:color w:val="FF0000"/>
+        </w:rPr>
+      </w:pPr>
+      <w:r>
+        <w:rPr>
+          <w:noProof/>
+          <w:color w:val="FF0000"/>
+        </w:rPr>
+        <w:drawing>
+          <wp:inline distT="0" distB="0" distL="0" distR="0" wp14:anchorId="4C7B6EA8" wp14:editId="0B61A215">
+            <wp:extent cx="3857559" cy="3016250"/>
+            <wp:effectExtent l="0" t="0" r="0" b="0"/>
+            <wp:docPr id="352433543" name="圖片 2" descr="一張含有 文字, 圖表, 螢幕擷取畫面, 行 的圖片&#10;&#10;自動產生的描述"/>
+            <wp:cNvGraphicFramePr>
+              <a:graphicFrameLocks xmlns:a="http://schemas.openxmlformats.org/drawingml/2006/main" noChangeAspect="1"/>
+            </wp:cNvGraphicFramePr>
+            <a:graphic xmlns:a="http://schemas.openxmlformats.org/drawingml/2006/main">
+              <a:graphicData uri="http://schemas.openxmlformats.org/drawingml/2006/picture">
+                <pic:pic xmlns:pic="http://schemas.openxmlformats.org/drawingml/2006/picture">
+                  <pic:nvPicPr>
+                    <pic:cNvPr id="352433543" name="圖片 2" descr="一張含有 文字, 圖表, 螢幕擷取畫面, 行 的圖片&#10;&#10;自動產生的描述"/>
+                    <pic:cNvPicPr/>
+                  </pic:nvPicPr>
+                  <pic:blipFill rotWithShape="1">
+                    <a:blip r:embed="rId30" cstate="print">
+                      <a:extLst>
+                        <a:ext uri="{28A0092B-C50C-407E-A947-70E740481C1C}">
+                          <a14:useLocalDpi xmlns:a14="http://schemas.microsoft.com/office/drawing/2010/main" val="0"/>
+                        </a:ext>
+                      </a:extLst>
+                    </a:blip>
+                    <a:srcRect l="2155" t="8843" r="2576" b="1990"/>
+                    <a:stretch/>
+                  </pic:blipFill>
+                  <pic:spPr bwMode="auto">
+                    <a:xfrm>
+                      <a:off x="0" y="0"/>
+                      <a:ext cx="3879140" cy="3033124"/>
+                    </a:xfrm>
+                    <a:prstGeom prst="rect">
+                      <a:avLst/>
+                    </a:prstGeom>
+                    <a:ln>
+                      <a:noFill/>
+                    </a:ln>
+                    <a:extLst>
+                      <a:ext uri="{53640926-AAD7-44D8-BBD7-CCE9431645EC}">
+                        <a14:shadowObscured xmlns:a14="http://schemas.microsoft.com/office/drawing/2010/main"/>
+                      </a:ext>
+                    </a:extLst>
+                  </pic:spPr>
+                </pic:pic>
+              </a:graphicData>
+            </a:graphic>
+          </wp:inline>
+        </w:drawing>
+      </w:r>
+    </w:p>
+    <w:p>
+      <w:pPr>
+        <w:rPr>
+          <w:color w:val="FF0000"/>
+        </w:rPr>
+      </w:pPr>
+    </w:p>
+    <w:p>
+      <w:r>
+        <w:lastRenderedPageBreak/>
+        <w:t>(b)</w:t>
+      </w:r>
+    </w:p>
+    <w:p>
+      <w:pPr>
+        <w:rPr>
+          <w:color w:val="FF0000"/>
+        </w:rPr>
+      </w:pPr>
+      <w:r>
+        <w:rPr>
+          <w:noProof/>
+          <w:color w:val="FF0000"/>
+        </w:rPr>
+        <w:drawing>
+          <wp:inline distT="0" distB="0" distL="0" distR="0" wp14:anchorId="552B8AB8" wp14:editId="470F2B46">
+            <wp:extent cx="3907901" cy="3321050"/>
+            <wp:effectExtent l="0" t="0" r="0" b="0"/>
+            <wp:docPr id="1209477611" name="圖片 3" descr="一張含有 文字, 圖表, 螢幕擷取畫面, 字型 的圖片&#10;&#10;自動產生的描述"/>
+            <wp:cNvGraphicFramePr>
+              <a:graphicFrameLocks xmlns:a="http://schemas.openxmlformats.org/drawingml/2006/main" noChangeAspect="1"/>
+            </wp:cNvGraphicFramePr>
+            <a:graphic xmlns:a="http://schemas.openxmlformats.org/drawingml/2006/main">
+              <a:graphicData uri="http://schemas.openxmlformats.org/drawingml/2006/picture">
+                <pic:pic xmlns:pic="http://schemas.openxmlformats.org/drawingml/2006/picture">
+                  <pic:nvPicPr>
+                    <pic:cNvPr id="1209477611" name="圖片 3" descr="一張含有 文字, 圖表, 螢幕擷取畫面, 字型 的圖片&#10;&#10;自動產生的描述"/>
+                    <pic:cNvPicPr/>
+                  </pic:nvPicPr>
+                  <pic:blipFill rotWithShape="1">
+                    <a:blip r:embed="rId31" cstate="print">
+                      <a:extLst>
+                        <a:ext uri="{28A0092B-C50C-407E-A947-70E740481C1C}">
+                          <a14:useLocalDpi xmlns:a14="http://schemas.microsoft.com/office/drawing/2010/main" val="0"/>
+                        </a:ext>
+                      </a:extLst>
+                    </a:blip>
+                    <a:srcRect l="769" t="1606" r="9040" b="9562"/>
+                    <a:stretch/>
+                  </pic:blipFill>
+                  <pic:spPr bwMode="auto">
+                    <a:xfrm>
+                      <a:off x="0" y="0"/>
+                      <a:ext cx="3916132" cy="3328045"/>
+                    </a:xfrm>
+                    <a:prstGeom prst="rect">
+                      <a:avLst/>
+                    </a:prstGeom>
+                    <a:ln>
+                      <a:noFill/>
+                    </a:ln>
+                    <a:extLst>
+                      <a:ext uri="{53640926-AAD7-44D8-BBD7-CCE9431645EC}">
+                        <a14:shadowObscured xmlns:a14="http://schemas.microsoft.com/office/drawing/2010/main"/>
+                      </a:ext>
+                    </a:extLst>
+                  </pic:spPr>
+                </pic:pic>
+              </a:graphicData>
+            </a:graphic>
+          </wp:inline>
+        </w:drawing>
+      </w:r>
+    </w:p>
+    <w:p>
+      <w:pPr>
+        <w:rPr>
           <w:color w:val="FF0000"/>
         </w:rPr>
       </w:pPr>
@@ -3704,7 +4169,7 @@
                     <pic:cNvPicPr/>
                   </pic:nvPicPr>
                   <pic:blipFill rotWithShape="1">
-                    <a:blip r:embed="rId27" cstate="print">
+                    <a:blip r:embed="rId32" cstate="print">
                       <a:extLst>
                         <a:ext uri="{28A0092B-C50C-407E-A947-70E740481C1C}">
                           <a14:useLocalDpi xmlns:a14="http://schemas.microsoft.com/office/drawing/2010/main" val="0"/>
@@ -3757,6 +4222,7 @@
           <w:rFonts w:hint="eastAsia"/>
           <w:color w:val="0070C0"/>
         </w:rPr>
+        <w:lastRenderedPageBreak/>
         <w:t>(1</w:t>
       </w:r>
       <w:r>
@@ -3783,7 +4249,6 @@
         <w:rPr>
           <w:color w:val="0070C0"/>
         </w:rPr>
-        <w:lastRenderedPageBreak/>
         <w:t xml:space="preserve">The tree with 9 nodes shown below includes threads linking predecessors and successors according to the inorder traversal. </w:t>
       </w:r>
     </w:p>
@@ -3810,7 +4275,7 @@
                     </pic:cNvPicPr>
                   </pic:nvPicPr>
                   <pic:blipFill>
-                    <a:blip r:embed="rId28" cstate="print">
+                    <a:blip r:embed="rId33" cstate="print">
                       <a:extLst>
                         <a:ext uri="{28A0092B-C50C-407E-A947-70E740481C1C}">
                           <a14:useLocalDpi xmlns:a14="http://schemas.microsoft.com/office/drawing/2010/main" val="0"/>
@@ -3893,7 +4358,7 @@
                     </pic:cNvPicPr>
                   </pic:nvPicPr>
                   <pic:blipFill>
-                    <a:blip r:embed="rId29">
+                    <a:blip r:embed="rId34">
                       <a:extLst>
                         <a:ext uri="{28A0092B-C50C-407E-A947-70E740481C1C}">
                           <a14:useLocalDpi xmlns:a14="http://schemas.microsoft.com/office/drawing/2010/main" val="0"/>
@@ -3946,7 +4411,7 @@
                     </pic:cNvPicPr>
                   </pic:nvPicPr>
                   <pic:blipFill>
-                    <a:blip r:embed="rId30">
+                    <a:blip r:embed="rId35">
                       <a:extLst>
                         <a:ext uri="{28A0092B-C50C-407E-A947-70E740481C1C}">
                           <a14:useLocalDpi xmlns:a14="http://schemas.microsoft.com/office/drawing/2010/main" val="0"/>
@@ -4007,11 +4472,6 @@
     </w:p>
     <w:p/>
     <w:p>
-      <w:pPr>
-        <w:rPr>
-          <w:rFonts w:hint="eastAsia"/>
-        </w:rPr>
-      </w:pPr>
       <w:r>
         <w:rPr>
           <w:rFonts w:hint="eastAsia"/>
@@ -4019,7 +4479,54 @@
         <w:t>(c)</w:t>
       </w:r>
     </w:p>
-    <w:p/>
+    <w:p>
+      <w:pPr>
+        <w:ind w:firstLine="480"/>
+      </w:pPr>
+      <w:r>
+        <w:rPr>
+          <w:rFonts w:hint="eastAsia"/>
+        </w:rPr>
+        <w:t>1a)</w:t>
+      </w:r>
+    </w:p>
+    <w:p>
+      <w:pPr>
+        <w:ind w:firstLine="480"/>
+      </w:pPr>
+      <w:r>
+        <w:rPr>
+          <w:rFonts w:hint="eastAsia"/>
+        </w:rPr>
+        <w:lastRenderedPageBreak/>
+        <w:t>1b)</w:t>
+      </w:r>
+    </w:p>
+    <w:p>
+      <w:pPr>
+        <w:ind w:firstLine="480"/>
+      </w:pPr>
+      <w:r>
+        <w:rPr>
+          <w:rFonts w:hint="eastAsia"/>
+        </w:rPr>
+        <w:t>2a)</w:t>
+      </w:r>
+    </w:p>
+    <w:p>
+      <w:pPr>
+        <w:ind w:firstLine="480"/>
+        <w:rPr>
+          <w:rFonts w:hint="eastAsia"/>
+        </w:rPr>
+      </w:pPr>
+      <w:r>
+        <w:rPr>
+          <w:rFonts w:hint="eastAsia"/>
+        </w:rPr>
+        <w:t>2b)</w:t>
+      </w:r>
+    </w:p>
     <w:sectPr>
       <w:pgSz w:w="11906" w:h="16838"/>
       <w:pgMar w:top="1440" w:right="1080" w:bottom="1440" w:left="1080" w:header="851" w:footer="992" w:gutter="0"/>

</xml_diff>